<commit_message>
Add: Trigger to add noParticipants in Country when new Participant is inserted
</commit_message>
<xml_diff>
--- a/20072144_FinalAssessment.docx
+++ b/20072144_FinalAssessment.docx
@@ -2964,6 +2964,93 @@
     <w:p>
       <w:pPr>
         <w:pStyle w:val="ListParagraph"/>
+        <w:spacing w:line="259" w:lineRule="auto"/>
+        <w:rPr>
+          <w:rFonts w:ascii="Courier New" w:hAnsi="Courier New" w:cs="Courier New"/>
+          <w:sz w:val="24"/>
+          <w:szCs w:val="24"/>
+        </w:rPr>
+      </w:pPr>
+      <w:r>
+        <w:rPr>
+          <w:rFonts w:ascii="Courier New" w:hAnsi="Courier New" w:cs="Courier New"/>
+          <w:sz w:val="24"/>
+          <w:szCs w:val="24"/>
+        </w:rPr>
+        <w:t>DESC Participant;</w:t>
+      </w:r>
+    </w:p>
+    <w:p>
+      <w:pPr>
+        <w:pStyle w:val="ListParagraph"/>
+        <w:spacing w:line="259" w:lineRule="auto"/>
+        <w:rPr>
+          <w:rFonts w:ascii="Courier New" w:hAnsi="Courier New" w:cs="Courier New"/>
+          <w:sz w:val="24"/>
+          <w:szCs w:val="24"/>
+        </w:rPr>
+      </w:pPr>
+      <w:r>
+        <w:rPr>
+          <w:rFonts w:ascii="Courier New" w:hAnsi="Courier New" w:cs="Courier New"/>
+          <w:sz w:val="24"/>
+          <w:szCs w:val="24"/>
+        </w:rPr>
+        <w:t>SELECT ID, CONCAT(firstname, " ", lastname) AS fullname FROM Participant</w:t>
+      </w:r>
+    </w:p>
+    <w:p>
+      <w:pPr>
+        <w:pStyle w:val="ListParagraph"/>
+        <w:spacing w:line="259" w:lineRule="auto"/>
+        <w:rPr>
+          <w:rFonts w:ascii="Courier New" w:hAnsi="Courier New" w:cs="Courier New"/>
+          <w:sz w:val="24"/>
+          <w:szCs w:val="24"/>
+        </w:rPr>
+      </w:pPr>
+      <w:r>
+        <w:rPr>
+          <w:rFonts w:ascii="Courier New" w:hAnsi="Courier New" w:cs="Courier New"/>
+          <w:sz w:val="24"/>
+          <w:szCs w:val="24"/>
+        </w:rPr>
+        <w:t xml:space="preserve">WHERE gameID = 'B01'; </w:t>
+      </w:r>
+    </w:p>
+    <w:p>
+      <w:pPr>
+        <w:pStyle w:val="ListParagraph"/>
+        <w:spacing w:line="259" w:lineRule="auto"/>
+        <w:rPr>
+          <w:rFonts w:ascii="Courier New" w:hAnsi="Courier New" w:cs="Courier New"/>
+          <w:sz w:val="24"/>
+          <w:szCs w:val="24"/>
+        </w:rPr>
+      </w:pPr>
+      <w:r>
+        <w:rPr>
+          <w:rFonts w:ascii="Courier New" w:hAnsi="Courier New" w:cs="Courier New"/>
+          <w:sz w:val="24"/>
+          <w:szCs w:val="24"/>
+        </w:rPr>
+        <w:t>-- B01 is the game code for badminton</w:t>
+      </w:r>
+    </w:p>
+    <w:p>
+      <w:pPr>
+        <w:pStyle w:val="ListParagraph"/>
+        <w:spacing w:line="259" w:lineRule="auto"/>
+        <w:rPr>
+          <w:rFonts w:ascii="Courier New" w:hAnsi="Courier New" w:cs="Courier New"/>
+          <w:sz w:val="24"/>
+          <w:szCs w:val="24"/>
+        </w:rPr>
+      </w:pPr>
+    </w:p>
+    <w:p>
+      <w:pPr>
+        <w:pStyle w:val="ListParagraph"/>
         <w:numPr>
           <w:ilvl w:val="0"/>
           <w:numId w:val="3"/>
@@ -3004,6 +3091,92 @@
     <w:p>
       <w:pPr>
         <w:pStyle w:val="ListParagraph"/>
+        <w:spacing w:line="259" w:lineRule="auto"/>
+        <w:rPr>
+          <w:rFonts w:ascii="Courier New" w:hAnsi="Courier New" w:cs="Courier New"/>
+          <w:sz w:val="24"/>
+          <w:szCs w:val="24"/>
+        </w:rPr>
+      </w:pPr>
+      <w:r>
+        <w:rPr>
+          <w:rFonts w:ascii="Courier New" w:hAnsi="Courier New" w:cs="Courier New"/>
+          <w:sz w:val="24"/>
+          <w:szCs w:val="24"/>
+        </w:rPr>
+        <w:t>DESC Game;</w:t>
+      </w:r>
+    </w:p>
+    <w:p>
+      <w:pPr>
+        <w:pStyle w:val="ListParagraph"/>
+        <w:spacing w:line="259" w:lineRule="auto"/>
+        <w:rPr>
+          <w:rFonts w:ascii="Courier New" w:hAnsi="Courier New" w:cs="Courier New"/>
+          <w:sz w:val="24"/>
+          <w:szCs w:val="24"/>
+        </w:rPr>
+      </w:pPr>
+      <w:r>
+        <w:rPr>
+          <w:rFonts w:ascii="Courier New" w:hAnsi="Courier New" w:cs="Courier New"/>
+          <w:sz w:val="24"/>
+          <w:szCs w:val="24"/>
+        </w:rPr>
+        <w:t>SELECT gameID, gamedesc FROM Game</w:t>
+      </w:r>
+    </w:p>
+    <w:p>
+      <w:pPr>
+        <w:pStyle w:val="ListParagraph"/>
+        <w:spacing w:line="259" w:lineRule="auto"/>
+        <w:rPr>
+          <w:rFonts w:ascii="Courier New" w:hAnsi="Courier New" w:cs="Courier New"/>
+          <w:sz w:val="24"/>
+          <w:szCs w:val="24"/>
+        </w:rPr>
+      </w:pPr>
+      <w:r>
+        <w:rPr>
+          <w:rFonts w:ascii="Courier New" w:hAnsi="Courier New" w:cs="Courier New"/>
+          <w:sz w:val="24"/>
+          <w:szCs w:val="24"/>
+        </w:rPr>
+        <w:t>WHERE DATE(date_time) = '2021-08-01';</w:t>
+      </w:r>
+    </w:p>
+    <w:p>
+      <w:pPr>
+        <w:spacing w:line="259" w:lineRule="auto"/>
+        <w:rPr>
+          <w:rFonts w:ascii="Courier New" w:hAnsi="Courier New" w:cs="Courier New"/>
+          <w:sz w:val="24"/>
+          <w:szCs w:val="24"/>
+        </w:rPr>
+      </w:pPr>
+      <w:r>
+        <w:rPr>
+          <w:rFonts w:ascii="Courier New" w:hAnsi="Courier New" w:cs="Courier New"/>
+          <w:sz w:val="24"/>
+          <w:szCs w:val="24"/>
+        </w:rPr>
+        <w:br w:type="page"/>
+      </w:r>
+    </w:p>
+    <w:p>
+      <w:pPr>
+        <w:pStyle w:val="ListParagraph"/>
+        <w:spacing w:line="259" w:lineRule="auto"/>
+        <w:rPr>
+          <w:rFonts w:ascii="Courier New" w:hAnsi="Courier New" w:cs="Courier New"/>
+          <w:sz w:val="24"/>
+          <w:szCs w:val="24"/>
+        </w:rPr>
+      </w:pPr>
+    </w:p>
+    <w:p>
+      <w:pPr>
+        <w:pStyle w:val="ListParagraph"/>
         <w:numPr>
           <w:ilvl w:val="0"/>
           <w:numId w:val="3"/>
@@ -3027,6 +3200,55 @@
     <w:p>
       <w:pPr>
         <w:pStyle w:val="ListParagraph"/>
+        <w:spacing w:line="259" w:lineRule="auto"/>
+        <w:rPr>
+          <w:rFonts w:ascii="Courier New" w:hAnsi="Courier New" w:cs="Courier New"/>
+          <w:sz w:val="24"/>
+          <w:szCs w:val="24"/>
+        </w:rPr>
+      </w:pPr>
+      <w:r>
+        <w:rPr>
+          <w:rFonts w:ascii="Courier New" w:hAnsi="Courier New" w:cs="Courier New"/>
+          <w:sz w:val="24"/>
+          <w:szCs w:val="24"/>
+        </w:rPr>
+        <w:t>SELECT noParticipants FROM Country</w:t>
+      </w:r>
+    </w:p>
+    <w:p>
+      <w:pPr>
+        <w:pStyle w:val="ListParagraph"/>
+        <w:spacing w:line="259" w:lineRule="auto"/>
+        <w:rPr>
+          <w:rFonts w:ascii="Courier New" w:hAnsi="Courier New" w:cs="Courier New"/>
+          <w:sz w:val="24"/>
+          <w:szCs w:val="24"/>
+        </w:rPr>
+      </w:pPr>
+      <w:r>
+        <w:rPr>
+          <w:rFonts w:ascii="Courier New" w:hAnsi="Courier New" w:cs="Courier New"/>
+          <w:sz w:val="24"/>
+          <w:szCs w:val="24"/>
+        </w:rPr>
+        <w:t>WHERE countryName = 'Malaysia';</w:t>
+      </w:r>
+    </w:p>
+    <w:p>
+      <w:pPr>
+        <w:pStyle w:val="ListParagraph"/>
+        <w:spacing w:line="259" w:lineRule="auto"/>
+        <w:rPr>
+          <w:rFonts w:ascii="Courier New" w:hAnsi="Courier New" w:cs="Courier New"/>
+          <w:sz w:val="24"/>
+          <w:szCs w:val="24"/>
+        </w:rPr>
+      </w:pPr>
+    </w:p>
+    <w:p>
+      <w:pPr>
+        <w:pStyle w:val="ListParagraph"/>
         <w:numPr>
           <w:ilvl w:val="0"/>
           <w:numId w:val="3"/>
@@ -3066,6 +3288,93 @@
     <w:p>
       <w:pPr>
         <w:pStyle w:val="ListParagraph"/>
+        <w:spacing w:line="259" w:lineRule="auto"/>
+        <w:rPr>
+          <w:rFonts w:ascii="Courier New" w:hAnsi="Courier New" w:cs="Courier New"/>
+          <w:sz w:val="24"/>
+          <w:szCs w:val="24"/>
+        </w:rPr>
+      </w:pPr>
+      <w:r>
+        <w:rPr>
+          <w:rFonts w:ascii="Courier New" w:hAnsi="Courier New" w:cs="Courier New"/>
+          <w:sz w:val="24"/>
+          <w:szCs w:val="24"/>
+        </w:rPr>
+        <w:t>DESC Winner;</w:t>
+      </w:r>
+    </w:p>
+    <w:p>
+      <w:pPr>
+        <w:pStyle w:val="ListParagraph"/>
+        <w:spacing w:line="259" w:lineRule="auto"/>
+        <w:rPr>
+          <w:rFonts w:ascii="Courier New" w:hAnsi="Courier New" w:cs="Courier New"/>
+          <w:sz w:val="24"/>
+          <w:szCs w:val="24"/>
+        </w:rPr>
+      </w:pPr>
+      <w:r>
+        <w:rPr>
+          <w:rFonts w:ascii="Courier New" w:hAnsi="Courier New" w:cs="Courier New"/>
+          <w:sz w:val="24"/>
+          <w:szCs w:val="24"/>
+        </w:rPr>
+        <w:t>SELECT gold, silver, bronze FROM Winner</w:t>
+      </w:r>
+    </w:p>
+    <w:p>
+      <w:pPr>
+        <w:pStyle w:val="ListParagraph"/>
+        <w:spacing w:line="259" w:lineRule="auto"/>
+        <w:rPr>
+          <w:rFonts w:ascii="Courier New" w:hAnsi="Courier New" w:cs="Courier New"/>
+          <w:sz w:val="24"/>
+          <w:szCs w:val="24"/>
+        </w:rPr>
+      </w:pPr>
+      <w:r>
+        <w:rPr>
+          <w:rFonts w:ascii="Courier New" w:hAnsi="Courier New" w:cs="Courier New"/>
+          <w:sz w:val="24"/>
+          <w:szCs w:val="24"/>
+        </w:rPr>
+        <w:t xml:space="preserve">WHERE gameID = 'S05'; </w:t>
+      </w:r>
+    </w:p>
+    <w:p>
+      <w:pPr>
+        <w:pStyle w:val="ListParagraph"/>
+        <w:spacing w:line="259" w:lineRule="auto"/>
+        <w:rPr>
+          <w:rFonts w:ascii="Courier New" w:hAnsi="Courier New" w:cs="Courier New"/>
+          <w:sz w:val="24"/>
+          <w:szCs w:val="24"/>
+        </w:rPr>
+      </w:pPr>
+      <w:r>
+        <w:rPr>
+          <w:rFonts w:ascii="Courier New" w:hAnsi="Courier New" w:cs="Courier New"/>
+          <w:sz w:val="24"/>
+          <w:szCs w:val="24"/>
+        </w:rPr>
+        <w:t>-- S05 is the gameID that represents Swimming</w:t>
+      </w:r>
+    </w:p>
+    <w:p>
+      <w:pPr>
+        <w:pStyle w:val="ListParagraph"/>
+        <w:spacing w:line="259" w:lineRule="auto"/>
+        <w:rPr>
+          <w:rFonts w:ascii="Courier New" w:hAnsi="Courier New" w:cs="Courier New"/>
+          <w:sz w:val="24"/>
+          <w:szCs w:val="24"/>
+        </w:rPr>
+      </w:pPr>
+    </w:p>
+    <w:p>
+      <w:pPr>
+        <w:pStyle w:val="ListParagraph"/>
         <w:numPr>
           <w:ilvl w:val="0"/>
           <w:numId w:val="3"/>
@@ -3083,7 +3392,23 @@
           <w:sz w:val="24"/>
           <w:szCs w:val="24"/>
         </w:rPr>
-        <w:t>Display all the matches that are in Semi-Final</w:t>
+        <w:t>Display all the</w:t>
+      </w:r>
+      <w:r>
+        <w:rPr>
+          <w:rFonts w:ascii="Times New Roman" w:hAnsi="Times New Roman" w:cs="Times New Roman"/>
+          <w:sz w:val="24"/>
+          <w:szCs w:val="24"/>
+        </w:rPr>
+        <w:t xml:space="preserve"> information for</w:t>
+      </w:r>
+      <w:r>
+        <w:rPr>
+          <w:rFonts w:ascii="Times New Roman" w:hAnsi="Times New Roman" w:cs="Times New Roman"/>
+          <w:sz w:val="24"/>
+          <w:szCs w:val="24"/>
+        </w:rPr>
+        <w:t xml:space="preserve"> matches that are in Semi-Final</w:t>
       </w:r>
       <w:r>
         <w:rPr>
@@ -3093,6 +3418,74 @@
         </w:rPr>
         <w:t>.</w:t>
       </w:r>
+    </w:p>
+    <w:p>
+      <w:pPr>
+        <w:pStyle w:val="ListParagraph"/>
+        <w:spacing w:line="259" w:lineRule="auto"/>
+        <w:rPr>
+          <w:rFonts w:ascii="Courier New" w:hAnsi="Courier New" w:cs="Courier New"/>
+          <w:sz w:val="24"/>
+          <w:szCs w:val="24"/>
+        </w:rPr>
+      </w:pPr>
+      <w:r>
+        <w:rPr>
+          <w:rFonts w:ascii="Courier New" w:hAnsi="Courier New" w:cs="Courier New"/>
+          <w:sz w:val="24"/>
+          <w:szCs w:val="24"/>
+        </w:rPr>
+        <w:t>DESC Matches;</w:t>
+      </w:r>
+    </w:p>
+    <w:p>
+      <w:pPr>
+        <w:pStyle w:val="ListParagraph"/>
+        <w:spacing w:line="259" w:lineRule="auto"/>
+        <w:rPr>
+          <w:rFonts w:ascii="Courier New" w:hAnsi="Courier New" w:cs="Courier New"/>
+          <w:sz w:val="24"/>
+          <w:szCs w:val="24"/>
+        </w:rPr>
+      </w:pPr>
+      <w:r>
+        <w:rPr>
+          <w:rFonts w:ascii="Courier New" w:hAnsi="Courier New" w:cs="Courier New"/>
+          <w:sz w:val="24"/>
+          <w:szCs w:val="24"/>
+        </w:rPr>
+        <w:t>SELECT * FROM Matches</w:t>
+      </w:r>
+    </w:p>
+    <w:p>
+      <w:pPr>
+        <w:pStyle w:val="ListParagraph"/>
+        <w:spacing w:line="259" w:lineRule="auto"/>
+        <w:rPr>
+          <w:rFonts w:ascii="Courier New" w:hAnsi="Courier New" w:cs="Courier New"/>
+          <w:sz w:val="24"/>
+          <w:szCs w:val="24"/>
+        </w:rPr>
+      </w:pPr>
+      <w:r>
+        <w:rPr>
+          <w:rFonts w:ascii="Courier New" w:hAnsi="Courier New" w:cs="Courier New"/>
+          <w:sz w:val="24"/>
+          <w:szCs w:val="24"/>
+        </w:rPr>
+        <w:t>WHERE matchdesc = 'Semi-Final';</w:t>
+      </w:r>
+    </w:p>
+    <w:p>
+      <w:pPr>
+        <w:pStyle w:val="ListParagraph"/>
+        <w:spacing w:line="259" w:lineRule="auto"/>
+        <w:rPr>
+          <w:rFonts w:ascii="Courier New" w:hAnsi="Courier New" w:cs="Courier New"/>
+          <w:sz w:val="24"/>
+          <w:szCs w:val="24"/>
+        </w:rPr>
+      </w:pPr>
     </w:p>
     <w:p>
       <w:pPr>
@@ -3120,6 +3513,74 @@
     <w:p>
       <w:pPr>
         <w:pStyle w:val="ListParagraph"/>
+        <w:spacing w:line="259" w:lineRule="auto"/>
+        <w:rPr>
+          <w:rFonts w:ascii="Courier New" w:hAnsi="Courier New" w:cs="Courier New"/>
+          <w:sz w:val="24"/>
+          <w:szCs w:val="24"/>
+        </w:rPr>
+      </w:pPr>
+      <w:r>
+        <w:rPr>
+          <w:rFonts w:ascii="Courier New" w:hAnsi="Courier New" w:cs="Courier New"/>
+          <w:sz w:val="24"/>
+          <w:szCs w:val="24"/>
+        </w:rPr>
+        <w:t>DESC Participant;</w:t>
+      </w:r>
+    </w:p>
+    <w:p>
+      <w:pPr>
+        <w:pStyle w:val="ListParagraph"/>
+        <w:spacing w:line="259" w:lineRule="auto"/>
+        <w:rPr>
+          <w:rFonts w:ascii="Courier New" w:hAnsi="Courier New" w:cs="Courier New"/>
+          <w:sz w:val="24"/>
+          <w:szCs w:val="24"/>
+        </w:rPr>
+      </w:pPr>
+      <w:r>
+        <w:rPr>
+          <w:rFonts w:ascii="Courier New" w:hAnsi="Courier New" w:cs="Courier New"/>
+          <w:sz w:val="24"/>
+          <w:szCs w:val="24"/>
+        </w:rPr>
+        <w:t>SELECT ID, firstname, lastname FROM Participant</w:t>
+      </w:r>
+    </w:p>
+    <w:p>
+      <w:pPr>
+        <w:pStyle w:val="ListParagraph"/>
+        <w:spacing w:line="259" w:lineRule="auto"/>
+        <w:rPr>
+          <w:rFonts w:ascii="Courier New" w:hAnsi="Courier New" w:cs="Courier New"/>
+          <w:sz w:val="24"/>
+          <w:szCs w:val="24"/>
+        </w:rPr>
+      </w:pPr>
+      <w:r>
+        <w:rPr>
+          <w:rFonts w:ascii="Courier New" w:hAnsi="Courier New" w:cs="Courier New"/>
+          <w:sz w:val="24"/>
+          <w:szCs w:val="24"/>
+        </w:rPr>
+        <w:t>WHERE gameID = 'B01' AND countryName = 'Malaysia';</w:t>
+      </w:r>
+    </w:p>
+    <w:p>
+      <w:pPr>
+        <w:pStyle w:val="ListParagraph"/>
+        <w:spacing w:line="259" w:lineRule="auto"/>
+        <w:rPr>
+          <w:rFonts w:ascii="Courier New" w:hAnsi="Courier New" w:cs="Courier New"/>
+          <w:sz w:val="24"/>
+          <w:szCs w:val="24"/>
+        </w:rPr>
+      </w:pPr>
+    </w:p>
+    <w:p>
+      <w:pPr>
+        <w:pStyle w:val="ListParagraph"/>
         <w:numPr>
           <w:ilvl w:val="0"/>
           <w:numId w:val="3"/>
@@ -3137,16 +3598,95 @@
           <w:sz w:val="24"/>
           <w:szCs w:val="24"/>
         </w:rPr>
-        <w:t xml:space="preserve">Display </w:t>
-      </w:r>
-      <w:r>
-        <w:rPr>
-          <w:rFonts w:ascii="Times New Roman" w:hAnsi="Times New Roman" w:cs="Times New Roman"/>
-          <w:sz w:val="24"/>
-          <w:szCs w:val="24"/>
-        </w:rPr>
-        <w:t>the number of gold(s) won by USA.</w:t>
-      </w:r>
+        <w:t>Display number of venue used by each game.</w:t>
+      </w:r>
+    </w:p>
+    <w:p>
+      <w:pPr>
+        <w:pStyle w:val="ListParagraph"/>
+        <w:spacing w:line="259" w:lineRule="auto"/>
+        <w:rPr>
+          <w:rFonts w:ascii="Courier New" w:hAnsi="Courier New" w:cs="Courier New"/>
+          <w:sz w:val="24"/>
+          <w:szCs w:val="24"/>
+        </w:rPr>
+      </w:pPr>
+      <w:r>
+        <w:rPr>
+          <w:rFonts w:ascii="Courier New" w:hAnsi="Courier New" w:cs="Courier New"/>
+          <w:sz w:val="24"/>
+          <w:szCs w:val="24"/>
+        </w:rPr>
+        <w:t>DESC Venue;</w:t>
+      </w:r>
+    </w:p>
+    <w:p>
+      <w:pPr>
+        <w:pStyle w:val="ListParagraph"/>
+        <w:spacing w:line="259" w:lineRule="auto"/>
+        <w:rPr>
+          <w:rFonts w:ascii="Courier New" w:hAnsi="Courier New" w:cs="Courier New"/>
+          <w:sz w:val="24"/>
+          <w:szCs w:val="24"/>
+        </w:rPr>
+      </w:pPr>
+      <w:r>
+        <w:rPr>
+          <w:rFonts w:ascii="Courier New" w:hAnsi="Courier New" w:cs="Courier New"/>
+          <w:sz w:val="24"/>
+          <w:szCs w:val="24"/>
+        </w:rPr>
+        <w:t>DESC Game;</w:t>
+      </w:r>
+    </w:p>
+    <w:p>
+      <w:pPr>
+        <w:pStyle w:val="ListParagraph"/>
+        <w:spacing w:line="259" w:lineRule="auto"/>
+        <w:rPr>
+          <w:rFonts w:ascii="Courier New" w:hAnsi="Courier New" w:cs="Courier New"/>
+          <w:sz w:val="24"/>
+          <w:szCs w:val="24"/>
+        </w:rPr>
+      </w:pPr>
+      <w:r>
+        <w:rPr>
+          <w:rFonts w:ascii="Courier New" w:hAnsi="Courier New" w:cs="Courier New"/>
+          <w:sz w:val="24"/>
+          <w:szCs w:val="24"/>
+        </w:rPr>
+        <w:t>SELECT DISTINCT venueName, COUNT(venueCode) FROM Venue v INNER JOIN Game g</w:t>
+      </w:r>
+    </w:p>
+    <w:p>
+      <w:pPr>
+        <w:pStyle w:val="ListParagraph"/>
+        <w:spacing w:line="259" w:lineRule="auto"/>
+        <w:rPr>
+          <w:rFonts w:ascii="Courier New" w:hAnsi="Courier New" w:cs="Courier New"/>
+          <w:sz w:val="24"/>
+          <w:szCs w:val="24"/>
+        </w:rPr>
+      </w:pPr>
+      <w:r>
+        <w:rPr>
+          <w:rFonts w:ascii="Courier New" w:hAnsi="Courier New" w:cs="Courier New"/>
+          <w:sz w:val="24"/>
+          <w:szCs w:val="24"/>
+        </w:rPr>
+        <w:t>GROUP BY v.gameID, g.gameID;</w:t>
+      </w:r>
+    </w:p>
+    <w:p>
+      <w:pPr>
+        <w:pStyle w:val="ListParagraph"/>
+        <w:spacing w:line="259" w:lineRule="auto"/>
+        <w:rPr>
+          <w:rFonts w:ascii="Courier New" w:hAnsi="Courier New" w:cs="Courier New"/>
+          <w:sz w:val="24"/>
+          <w:szCs w:val="24"/>
+        </w:rPr>
+      </w:pPr>
     </w:p>
     <w:p>
       <w:pPr>
@@ -3168,8 +3708,130 @@
           <w:sz w:val="24"/>
           <w:szCs w:val="24"/>
         </w:rPr>
-        <w:t>Display the fullname of all the loser(s) in Badminton order by their places.</w:t>
-      </w:r>
+        <w:t>Display the fullname of all the loser(s) in Badminton order by their places</w:t>
+      </w:r>
+      <w:r>
+        <w:rPr>
+          <w:rFonts w:ascii="Times New Roman" w:hAnsi="Times New Roman" w:cs="Times New Roman"/>
+          <w:sz w:val="24"/>
+          <w:szCs w:val="24"/>
+        </w:rPr>
+        <w:t xml:space="preserve"> from the worst to the best</w:t>
+      </w:r>
+      <w:r>
+        <w:rPr>
+          <w:rFonts w:ascii="Times New Roman" w:hAnsi="Times New Roman" w:cs="Times New Roman"/>
+          <w:sz w:val="24"/>
+          <w:szCs w:val="24"/>
+        </w:rPr>
+        <w:t>.</w:t>
+      </w:r>
+    </w:p>
+    <w:p>
+      <w:pPr>
+        <w:pStyle w:val="ListParagraph"/>
+        <w:spacing w:line="259" w:lineRule="auto"/>
+        <w:rPr>
+          <w:rFonts w:ascii="Courier New" w:hAnsi="Courier New" w:cs="Courier New"/>
+          <w:sz w:val="24"/>
+          <w:szCs w:val="24"/>
+        </w:rPr>
+      </w:pPr>
+      <w:r>
+        <w:rPr>
+          <w:rFonts w:ascii="Courier New" w:hAnsi="Courier New" w:cs="Courier New"/>
+          <w:sz w:val="24"/>
+          <w:szCs w:val="24"/>
+        </w:rPr>
+        <w:t>DESC Loser;</w:t>
+      </w:r>
+    </w:p>
+    <w:p>
+      <w:pPr>
+        <w:pStyle w:val="ListParagraph"/>
+        <w:spacing w:line="259" w:lineRule="auto"/>
+        <w:rPr>
+          <w:rFonts w:ascii="Courier New" w:hAnsi="Courier New" w:cs="Courier New"/>
+          <w:sz w:val="24"/>
+          <w:szCs w:val="24"/>
+        </w:rPr>
+      </w:pPr>
+      <w:r>
+        <w:rPr>
+          <w:rFonts w:ascii="Courier New" w:hAnsi="Courier New" w:cs="Courier New"/>
+          <w:sz w:val="24"/>
+          <w:szCs w:val="24"/>
+        </w:rPr>
+        <w:t>SELECT CONCAT(firstname, " ", lastname) AS fullname, place FROM Participant p INNER JOIN Loser l</w:t>
+      </w:r>
+    </w:p>
+    <w:p>
+      <w:pPr>
+        <w:pStyle w:val="ListParagraph"/>
+        <w:spacing w:line="259" w:lineRule="auto"/>
+        <w:rPr>
+          <w:rFonts w:ascii="Courier New" w:hAnsi="Courier New" w:cs="Courier New"/>
+          <w:sz w:val="24"/>
+          <w:szCs w:val="24"/>
+        </w:rPr>
+      </w:pPr>
+      <w:r>
+        <w:rPr>
+          <w:rFonts w:ascii="Courier New" w:hAnsi="Courier New" w:cs="Courier New"/>
+          <w:sz w:val="24"/>
+          <w:szCs w:val="24"/>
+        </w:rPr>
+        <w:t>ON p.ID = l.loserID</w:t>
+      </w:r>
+    </w:p>
+    <w:p>
+      <w:pPr>
+        <w:pStyle w:val="ListParagraph"/>
+        <w:spacing w:line="259" w:lineRule="auto"/>
+        <w:rPr>
+          <w:rFonts w:ascii="Courier New" w:hAnsi="Courier New" w:cs="Courier New"/>
+          <w:sz w:val="24"/>
+          <w:szCs w:val="24"/>
+        </w:rPr>
+      </w:pPr>
+      <w:r>
+        <w:rPr>
+          <w:rFonts w:ascii="Courier New" w:hAnsi="Courier New" w:cs="Courier New"/>
+          <w:sz w:val="24"/>
+          <w:szCs w:val="24"/>
+        </w:rPr>
+        <w:t>WHERE l.gameID = 'B01'</w:t>
+      </w:r>
+    </w:p>
+    <w:p>
+      <w:pPr>
+        <w:pStyle w:val="ListParagraph"/>
+        <w:spacing w:line="259" w:lineRule="auto"/>
+        <w:rPr>
+          <w:rFonts w:ascii="Courier New" w:hAnsi="Courier New" w:cs="Courier New"/>
+          <w:sz w:val="24"/>
+          <w:szCs w:val="24"/>
+        </w:rPr>
+      </w:pPr>
+      <w:r>
+        <w:rPr>
+          <w:rFonts w:ascii="Courier New" w:hAnsi="Courier New" w:cs="Courier New"/>
+          <w:sz w:val="24"/>
+          <w:szCs w:val="24"/>
+        </w:rPr>
+        <w:t>ORDER BY l.place DESC;</w:t>
+      </w:r>
+    </w:p>
+    <w:p>
+      <w:pPr>
+        <w:pStyle w:val="ListParagraph"/>
+        <w:spacing w:line="259" w:lineRule="auto"/>
+        <w:rPr>
+          <w:rFonts w:ascii="Courier New" w:hAnsi="Courier New" w:cs="Courier New"/>
+          <w:sz w:val="24"/>
+          <w:szCs w:val="24"/>
+        </w:rPr>
+      </w:pPr>
     </w:p>
     <w:p>
       <w:pPr>
@@ -3197,6 +3859,73 @@
     <w:p>
       <w:pPr>
         <w:pStyle w:val="ListParagraph"/>
+        <w:spacing w:line="259" w:lineRule="auto"/>
+        <w:rPr>
+          <w:rFonts w:ascii="Courier New" w:hAnsi="Courier New" w:cs="Courier New"/>
+          <w:sz w:val="24"/>
+          <w:szCs w:val="24"/>
+        </w:rPr>
+      </w:pPr>
+      <w:r>
+        <w:rPr>
+          <w:rFonts w:ascii="Courier New" w:hAnsi="Courier New" w:cs="Courier New"/>
+          <w:sz w:val="24"/>
+          <w:szCs w:val="24"/>
+        </w:rPr>
+        <w:t>SELECT gameID, gamedesc FROM Game</w:t>
+      </w:r>
+    </w:p>
+    <w:p>
+      <w:pPr>
+        <w:pStyle w:val="ListParagraph"/>
+        <w:spacing w:line="259" w:lineRule="auto"/>
+        <w:rPr>
+          <w:rFonts w:ascii="Courier New" w:hAnsi="Courier New" w:cs="Courier New"/>
+          <w:sz w:val="24"/>
+          <w:szCs w:val="24"/>
+        </w:rPr>
+      </w:pPr>
+      <w:r>
+        <w:rPr>
+          <w:rFonts w:ascii="Courier New" w:hAnsi="Courier New" w:cs="Courier New"/>
+          <w:sz w:val="24"/>
+          <w:szCs w:val="24"/>
+        </w:rPr>
+        <w:t>WHERE date_time &gt; CURDATE();</w:t>
+      </w:r>
+    </w:p>
+    <w:p>
+      <w:pPr>
+        <w:spacing w:line="259" w:lineRule="auto"/>
+        <w:rPr>
+          <w:rFonts w:ascii="Times New Roman" w:hAnsi="Times New Roman" w:cs="Times New Roman"/>
+          <w:sz w:val="24"/>
+          <w:szCs w:val="24"/>
+        </w:rPr>
+      </w:pPr>
+      <w:r>
+        <w:rPr>
+          <w:rFonts w:ascii="Times New Roman" w:hAnsi="Times New Roman" w:cs="Times New Roman"/>
+          <w:sz w:val="24"/>
+          <w:szCs w:val="24"/>
+        </w:rPr>
+        <w:br w:type="page"/>
+      </w:r>
+    </w:p>
+    <w:p>
+      <w:pPr>
+        <w:pStyle w:val="ListParagraph"/>
+        <w:spacing w:line="259" w:lineRule="auto"/>
+        <w:rPr>
+          <w:rFonts w:ascii="Times New Roman" w:hAnsi="Times New Roman" w:cs="Times New Roman"/>
+          <w:sz w:val="24"/>
+          <w:szCs w:val="24"/>
+        </w:rPr>
+      </w:pPr>
+    </w:p>
+    <w:p>
+      <w:pPr>
+        <w:pStyle w:val="ListParagraph"/>
         <w:numPr>
           <w:ilvl w:val="0"/>
           <w:numId w:val="3"/>
@@ -3214,11 +3943,251 @@
           <w:sz w:val="24"/>
           <w:szCs w:val="24"/>
         </w:rPr>
-        <w:t>Display the venueCode for Taekwondo.</w:t>
-      </w:r>
-    </w:p>
-    <w:p>
-      <w:pPr>
+        <w:t>Display the venueCode</w:t>
+      </w:r>
+      <w:r>
+        <w:rPr>
+          <w:rFonts w:ascii="Times New Roman" w:hAnsi="Times New Roman" w:cs="Times New Roman"/>
+          <w:sz w:val="24"/>
+          <w:szCs w:val="24"/>
+        </w:rPr>
+        <w:t xml:space="preserve"> and date_time</w:t>
+      </w:r>
+      <w:r>
+        <w:rPr>
+          <w:rFonts w:ascii="Times New Roman" w:hAnsi="Times New Roman" w:cs="Times New Roman"/>
+          <w:sz w:val="24"/>
+          <w:szCs w:val="24"/>
+        </w:rPr>
+        <w:t xml:space="preserve"> for Taekwondo.</w:t>
+      </w:r>
+    </w:p>
+    <w:p>
+      <w:pPr>
+        <w:pStyle w:val="ListParagraph"/>
+        <w:spacing w:line="259" w:lineRule="auto"/>
+        <w:rPr>
+          <w:rFonts w:ascii="Courier New" w:hAnsi="Courier New" w:cs="Courier New"/>
+          <w:sz w:val="24"/>
+          <w:szCs w:val="24"/>
+        </w:rPr>
+      </w:pPr>
+      <w:r>
+        <w:rPr>
+          <w:rFonts w:ascii="Courier New" w:hAnsi="Courier New" w:cs="Courier New"/>
+          <w:sz w:val="24"/>
+          <w:szCs w:val="24"/>
+        </w:rPr>
+        <w:t>DESC Venue;</w:t>
+      </w:r>
+    </w:p>
+    <w:p>
+      <w:pPr>
+        <w:pStyle w:val="ListParagraph"/>
+        <w:spacing w:line="259" w:lineRule="auto"/>
+        <w:rPr>
+          <w:rFonts w:ascii="Courier New" w:hAnsi="Courier New" w:cs="Courier New"/>
+          <w:sz w:val="24"/>
+          <w:szCs w:val="24"/>
+        </w:rPr>
+      </w:pPr>
+      <w:r>
+        <w:rPr>
+          <w:rFonts w:ascii="Courier New" w:hAnsi="Courier New" w:cs="Courier New"/>
+          <w:sz w:val="24"/>
+          <w:szCs w:val="24"/>
+        </w:rPr>
+        <w:t>DESC Game;</w:t>
+      </w:r>
+    </w:p>
+    <w:p>
+      <w:pPr>
+        <w:pStyle w:val="ListParagraph"/>
+        <w:spacing w:line="259" w:lineRule="auto"/>
+        <w:rPr>
+          <w:rFonts w:ascii="Courier New" w:hAnsi="Courier New" w:cs="Courier New"/>
+          <w:sz w:val="24"/>
+          <w:szCs w:val="24"/>
+        </w:rPr>
+      </w:pPr>
+      <w:r>
+        <w:rPr>
+          <w:rFonts w:ascii="Courier New" w:hAnsi="Courier New" w:cs="Courier New"/>
+          <w:sz w:val="24"/>
+          <w:szCs w:val="24"/>
+        </w:rPr>
+        <w:t>SELECT venueCode, date_time FROM Venue v INNER JOIN Game g</w:t>
+      </w:r>
+    </w:p>
+    <w:p>
+      <w:pPr>
+        <w:pStyle w:val="ListParagraph"/>
+        <w:spacing w:line="259" w:lineRule="auto"/>
+        <w:rPr>
+          <w:rFonts w:ascii="Courier New" w:hAnsi="Courier New" w:cs="Courier New"/>
+          <w:sz w:val="24"/>
+          <w:szCs w:val="24"/>
+        </w:rPr>
+      </w:pPr>
+      <w:r>
+        <w:rPr>
+          <w:rFonts w:ascii="Courier New" w:hAnsi="Courier New" w:cs="Courier New"/>
+          <w:sz w:val="24"/>
+          <w:szCs w:val="24"/>
+        </w:rPr>
+        <w:t>ON v.gameID = g.gameID</w:t>
+      </w:r>
+    </w:p>
+    <w:p>
+      <w:pPr>
+        <w:pStyle w:val="ListParagraph"/>
+        <w:spacing w:line="259" w:lineRule="auto"/>
+        <w:rPr>
+          <w:rFonts w:ascii="Courier New" w:hAnsi="Courier New" w:cs="Courier New"/>
+          <w:sz w:val="24"/>
+          <w:szCs w:val="24"/>
+        </w:rPr>
+      </w:pPr>
+      <w:r>
+        <w:rPr>
+          <w:rFonts w:ascii="Courier New" w:hAnsi="Courier New" w:cs="Courier New"/>
+          <w:sz w:val="24"/>
+          <w:szCs w:val="24"/>
+        </w:rPr>
+        <w:t>WHERE g.gamedesc = 'Taekwondo';</w:t>
+      </w:r>
+    </w:p>
+    <w:p>
+      <w:pPr>
+        <w:spacing w:line="259" w:lineRule="auto"/>
+        <w:rPr>
+          <w:rFonts w:ascii="Times New Roman" w:hAnsi="Times New Roman" w:cs="Times New Roman"/>
+          <w:sz w:val="24"/>
+          <w:szCs w:val="24"/>
+        </w:rPr>
+      </w:pPr>
+    </w:p>
+    <w:p>
+      <w:pPr>
+        <w:spacing w:line="259" w:lineRule="auto"/>
+        <w:rPr>
+          <w:rFonts w:ascii="Times New Roman" w:hAnsi="Times New Roman" w:cs="Times New Roman"/>
+          <w:sz w:val="24"/>
+          <w:szCs w:val="24"/>
+          <w:u w:val="single"/>
+        </w:rPr>
+      </w:pPr>
+      <w:r>
+        <w:rPr>
+          <w:rFonts w:ascii="Times New Roman" w:hAnsi="Times New Roman" w:cs="Times New Roman"/>
+          <w:sz w:val="24"/>
+          <w:szCs w:val="24"/>
+          <w:u w:val="single"/>
+        </w:rPr>
+        <w:t>Database functionality with advanced concepts</w:t>
+      </w:r>
+    </w:p>
+    <w:p>
+      <w:pPr>
+        <w:pStyle w:val="ListParagraph"/>
+        <w:numPr>
+          <w:ilvl w:val="0"/>
+          <w:numId w:val="4"/>
+        </w:numPr>
+        <w:spacing w:line="259" w:lineRule="auto"/>
+        <w:rPr>
+          <w:rFonts w:ascii="Times New Roman" w:hAnsi="Times New Roman" w:cs="Times New Roman"/>
+          <w:sz w:val="24"/>
+          <w:szCs w:val="24"/>
+        </w:rPr>
+      </w:pPr>
+      <w:r>
+        <w:rPr>
+          <w:rFonts w:ascii="Times New Roman" w:hAnsi="Times New Roman" w:cs="Times New Roman"/>
+          <w:sz w:val="24"/>
+          <w:szCs w:val="24"/>
+        </w:rPr>
+        <w:t>Trigger to automatically add Participant ID from the largest ID.</w:t>
+      </w:r>
+    </w:p>
+    <w:p>
+      <w:pPr>
+        <w:pStyle w:val="ListParagraph"/>
+        <w:numPr>
+          <w:ilvl w:val="0"/>
+          <w:numId w:val="4"/>
+        </w:numPr>
+        <w:spacing w:line="259" w:lineRule="auto"/>
+        <w:rPr>
+          <w:rFonts w:ascii="Times New Roman" w:hAnsi="Times New Roman" w:cs="Times New Roman"/>
+          <w:sz w:val="24"/>
+          <w:szCs w:val="24"/>
+        </w:rPr>
+      </w:pPr>
+      <w:r>
+        <w:rPr>
+          <w:rFonts w:ascii="Times New Roman" w:hAnsi="Times New Roman" w:cs="Times New Roman"/>
+          <w:sz w:val="24"/>
+          <w:szCs w:val="24"/>
+        </w:rPr>
+        <w:t xml:space="preserve">Trigger to add total number of participants </w:t>
+      </w:r>
+      <w:r>
+        <w:rPr>
+          <w:rFonts w:ascii="Times New Roman" w:hAnsi="Times New Roman" w:cs="Times New Roman"/>
+          <w:sz w:val="24"/>
+          <w:szCs w:val="24"/>
+        </w:rPr>
+        <w:t xml:space="preserve">in Country </w:t>
+      </w:r>
+      <w:r>
+        <w:rPr>
+          <w:rFonts w:ascii="Times New Roman" w:hAnsi="Times New Roman" w:cs="Times New Roman"/>
+          <w:sz w:val="24"/>
+          <w:szCs w:val="24"/>
+        </w:rPr>
+        <w:t xml:space="preserve">after inserting new </w:t>
+      </w:r>
+      <w:r>
+        <w:rPr>
+          <w:rFonts w:ascii="Times New Roman" w:hAnsi="Times New Roman" w:cs="Times New Roman"/>
+          <w:sz w:val="24"/>
+          <w:szCs w:val="24"/>
+        </w:rPr>
+        <w:t>P</w:t>
+      </w:r>
+      <w:r>
+        <w:rPr>
+          <w:rFonts w:ascii="Times New Roman" w:hAnsi="Times New Roman" w:cs="Times New Roman"/>
+          <w:sz w:val="24"/>
+          <w:szCs w:val="24"/>
+        </w:rPr>
+        <w:t>articipant</w:t>
+      </w:r>
+      <w:r>
+        <w:rPr>
+          <w:rFonts w:ascii="Times New Roman" w:hAnsi="Times New Roman" w:cs="Times New Roman"/>
+          <w:sz w:val="24"/>
+          <w:szCs w:val="24"/>
+        </w:rPr>
+        <w:t xml:space="preserve"> from that particular Country</w:t>
+      </w:r>
+      <w:r>
+        <w:rPr>
+          <w:rFonts w:ascii="Times New Roman" w:hAnsi="Times New Roman" w:cs="Times New Roman"/>
+          <w:sz w:val="24"/>
+          <w:szCs w:val="24"/>
+        </w:rPr>
+        <w:t>.</w:t>
+      </w:r>
+    </w:p>
+    <w:p>
+      <w:pPr>
+        <w:pStyle w:val="ListParagraph"/>
+        <w:numPr>
+          <w:ilvl w:val="0"/>
+          <w:numId w:val="4"/>
+        </w:numPr>
         <w:spacing w:line="259" w:lineRule="auto"/>
         <w:rPr>
           <w:rFonts w:ascii="Times New Roman" w:hAnsi="Times New Roman" w:cs="Times New Roman"/>
@@ -3418,9 +4387,9 @@
     </w:lvl>
   </w:abstractNum>
   <w:abstractNum w:abstractNumId="2" w15:restartNumberingAfterBreak="0">
-    <w:nsid w:val="4DE461A7"/>
+    <w:nsid w:val="47B94A33"/>
     <w:multiLevelType w:val="hybridMultilevel"/>
-    <w:tmpl w:val="B35674C6"/>
+    <w:tmpl w:val="CCC2D802"/>
     <w:lvl w:ilvl="0" w:tplc="4409000F">
       <w:start w:val="1"/>
       <w:numFmt w:val="decimal"/>
@@ -3506,14 +4475,106 @@
       </w:pPr>
     </w:lvl>
   </w:abstractNum>
+  <w:abstractNum w:abstractNumId="3" w15:restartNumberingAfterBreak="0">
+    <w:nsid w:val="4DE461A7"/>
+    <w:multiLevelType w:val="hybridMultilevel"/>
+    <w:tmpl w:val="B35674C6"/>
+    <w:lvl w:ilvl="0" w:tplc="4409000F">
+      <w:start w:val="1"/>
+      <w:numFmt w:val="decimal"/>
+      <w:lvlText w:val="%1."/>
+      <w:lvlJc w:val="left"/>
+      <w:pPr>
+        <w:ind w:left="720" w:hanging="360"/>
+      </w:pPr>
+      <w:rPr>
+        <w:rFonts w:hint="default"/>
+      </w:rPr>
+    </w:lvl>
+    <w:lvl w:ilvl="1" w:tplc="44090019" w:tentative="1">
+      <w:start w:val="1"/>
+      <w:numFmt w:val="lowerLetter"/>
+      <w:lvlText w:val="%2."/>
+      <w:lvlJc w:val="left"/>
+      <w:pPr>
+        <w:ind w:left="1440" w:hanging="360"/>
+      </w:pPr>
+    </w:lvl>
+    <w:lvl w:ilvl="2" w:tplc="4409001B" w:tentative="1">
+      <w:start w:val="1"/>
+      <w:numFmt w:val="lowerRoman"/>
+      <w:lvlText w:val="%3."/>
+      <w:lvlJc w:val="right"/>
+      <w:pPr>
+        <w:ind w:left="2160" w:hanging="180"/>
+      </w:pPr>
+    </w:lvl>
+    <w:lvl w:ilvl="3" w:tplc="4409000F" w:tentative="1">
+      <w:start w:val="1"/>
+      <w:numFmt w:val="decimal"/>
+      <w:lvlText w:val="%4."/>
+      <w:lvlJc w:val="left"/>
+      <w:pPr>
+        <w:ind w:left="2880" w:hanging="360"/>
+      </w:pPr>
+    </w:lvl>
+    <w:lvl w:ilvl="4" w:tplc="44090019" w:tentative="1">
+      <w:start w:val="1"/>
+      <w:numFmt w:val="lowerLetter"/>
+      <w:lvlText w:val="%5."/>
+      <w:lvlJc w:val="left"/>
+      <w:pPr>
+        <w:ind w:left="3600" w:hanging="360"/>
+      </w:pPr>
+    </w:lvl>
+    <w:lvl w:ilvl="5" w:tplc="4409001B" w:tentative="1">
+      <w:start w:val="1"/>
+      <w:numFmt w:val="lowerRoman"/>
+      <w:lvlText w:val="%6."/>
+      <w:lvlJc w:val="right"/>
+      <w:pPr>
+        <w:ind w:left="4320" w:hanging="180"/>
+      </w:pPr>
+    </w:lvl>
+    <w:lvl w:ilvl="6" w:tplc="4409000F" w:tentative="1">
+      <w:start w:val="1"/>
+      <w:numFmt w:val="decimal"/>
+      <w:lvlText w:val="%7."/>
+      <w:lvlJc w:val="left"/>
+      <w:pPr>
+        <w:ind w:left="5040" w:hanging="360"/>
+      </w:pPr>
+    </w:lvl>
+    <w:lvl w:ilvl="7" w:tplc="44090019" w:tentative="1">
+      <w:start w:val="1"/>
+      <w:numFmt w:val="lowerLetter"/>
+      <w:lvlText w:val="%8."/>
+      <w:lvlJc w:val="left"/>
+      <w:pPr>
+        <w:ind w:left="5760" w:hanging="360"/>
+      </w:pPr>
+    </w:lvl>
+    <w:lvl w:ilvl="8" w:tplc="4409001B" w:tentative="1">
+      <w:start w:val="1"/>
+      <w:numFmt w:val="lowerRoman"/>
+      <w:lvlText w:val="%9."/>
+      <w:lvlJc w:val="right"/>
+      <w:pPr>
+        <w:ind w:left="6480" w:hanging="180"/>
+      </w:pPr>
+    </w:lvl>
+  </w:abstractNum>
   <w:num w:numId="1">
-    <w:abstractNumId w:val="2"/>
+    <w:abstractNumId w:val="3"/>
   </w:num>
   <w:num w:numId="2">
     <w:abstractNumId w:val="1"/>
   </w:num>
   <w:num w:numId="3">
     <w:abstractNumId w:val="0"/>
+  </w:num>
+  <w:num w:numId="4">
+    <w:abstractNumId w:val="2"/>
   </w:num>
 </w:numbering>
 </file>

</xml_diff>